<commit_message>
pdf - lista de projetos
</commit_message>
<xml_diff>
--- a/Módulos/008_Projecto_final_TODO/Lista de Projetos.docx
+++ b/Módulos/008_Projecto_final_TODO/Lista de Projetos.docx
@@ -4,7 +4,7 @@
   <w:body>
     <w:p>
       <w:pPr>
-        <w:pStyle w:val="Title"/>
+        <w:pStyle w:val="Ttulo"/>
         <w:framePr w:wrap="notBeside"/>
         <w:jc w:val="left"/>
         <w:rPr>
@@ -20,7 +20,7 @@
     </w:p>
     <w:p>
       <w:pPr>
-        <w:pStyle w:val="ListParagraph"/>
+        <w:pStyle w:val="PargrafodaLista"/>
         <w:numPr>
           <w:ilvl w:val="0"/>
           <w:numId w:val="36"/>
@@ -63,10 +63,16 @@
         </w:rPr>
         <w:t xml:space="preserve"> sistema de sensores (temperatura e humidade) que irá decidir se a planta deve ou não ser regada. O sistema deve comunicar por Bluetooth com um dispositivo (telemóvel ou computador) onde pode parar o sistema, forçar a rega ou verificar os valores dos sensores.</w:t>
       </w:r>
+      <w:r>
+        <w:rPr>
+          <w:lang w:val="pt-PT"/>
+        </w:rPr>
+        <w:t xml:space="preserve"> (Sensores + Comunicação wireless) </w:t>
+      </w:r>
     </w:p>
     <w:p>
       <w:pPr>
-        <w:pStyle w:val="ListParagraph"/>
+        <w:pStyle w:val="PargrafodaLista"/>
         <w:ind w:left="928"/>
         <w:rPr>
           <w:b/>
@@ -77,7 +83,7 @@
     </w:p>
     <w:p>
       <w:pPr>
-        <w:pStyle w:val="ListParagraph"/>
+        <w:pStyle w:val="PargrafodaLista"/>
         <w:numPr>
           <w:ilvl w:val="0"/>
           <w:numId w:val="36"/>
@@ -102,6 +108,42 @@
         </w:rPr>
         <w:t>– O estudante deve desenvolver um sistema NFC que permite abrir, ou não, uma porta. O sistema deve ter um display para mostrar se o utilizador foi reconhecido ou não.</w:t>
       </w:r>
+      <w:r>
+        <w:rPr>
+          <w:lang w:val="pt-PT"/>
+        </w:rPr>
+        <w:t xml:space="preserve"> </w:t>
+      </w:r>
+      <w:r>
+        <w:rPr>
+          <w:lang w:val="pt-PT"/>
+        </w:rPr>
+        <w:t>(</w:t>
+      </w:r>
+      <w:r>
+        <w:rPr>
+          <w:lang w:val="pt-PT"/>
+        </w:rPr>
+        <w:t>NFC</w:t>
+      </w:r>
+      <w:r>
+        <w:rPr>
+          <w:lang w:val="pt-PT"/>
+        </w:rPr>
+        <w:t xml:space="preserve"> + </w:t>
+      </w:r>
+      <w:r>
+        <w:rPr>
+          <w:lang w:val="pt-PT"/>
+        </w:rPr>
+        <w:t>Display</w:t>
+      </w:r>
+      <w:r>
+        <w:rPr>
+          <w:lang w:val="pt-PT"/>
+        </w:rPr>
+        <w:t>)</w:t>
+      </w:r>
     </w:p>
     <w:p>
       <w:pPr>
@@ -114,7 +156,7 @@
     </w:p>
     <w:p>
       <w:pPr>
-        <w:pStyle w:val="ListParagraph"/>
+        <w:pStyle w:val="PargrafodaLista"/>
         <w:numPr>
           <w:ilvl w:val="0"/>
           <w:numId w:val="36"/>
@@ -163,10 +205,16 @@
         </w:rPr>
         <w:t xml:space="preserve">consoante a distância. O sistema deve partilhar estas informações via CAN com um computador. </w:t>
       </w:r>
+      <w:r>
+        <w:rPr>
+          <w:lang w:val="pt-PT"/>
+        </w:rPr>
+        <w:t>(CAN + Sensores)</w:t>
+      </w:r>
     </w:p>
     <w:p>
       <w:pPr>
-        <w:pStyle w:val="ListParagraph"/>
+        <w:pStyle w:val="PargrafodaLista"/>
         <w:ind w:left="928"/>
         <w:rPr>
           <w:b/>
@@ -177,7 +225,7 @@
     </w:p>
     <w:p>
       <w:pPr>
-        <w:pStyle w:val="ListParagraph"/>
+        <w:pStyle w:val="PargrafodaLista"/>
         <w:numPr>
           <w:ilvl w:val="0"/>
           <w:numId w:val="36"/>
@@ -238,11 +286,27 @@
       <w:proofErr w:type="spellEnd"/>
       <w:r>
         <w:rPr>
-          <w:i/>
-          <w:iCs/>
           <w:lang w:val="pt-PT"/>
         </w:rPr>
         <w:t>).</w:t>
+      </w:r>
+      <w:r>
+        <w:rPr>
+          <w:lang w:val="pt-PT"/>
+        </w:rPr>
+        <w:t xml:space="preserve"> (</w:t>
+      </w:r>
+      <w:r>
+        <w:rPr>
+          <w:lang w:val="pt-PT"/>
+        </w:rPr>
+        <w:t>Acelerómetro</w:t>
+      </w:r>
+      <w:r>
+        <w:rPr>
+          <w:lang w:val="pt-PT"/>
+        </w:rPr>
+        <w:t xml:space="preserve"> + display)</w:t>
       </w:r>
     </w:p>
     <w:p>
@@ -294,7 +358,7 @@
 <w:ftr xmlns:wpc="http://schemas.microsoft.com/office/word/2010/wordprocessingCanvas" xmlns:cx="http://schemas.microsoft.com/office/drawing/2014/chartex" xmlns:cx1="http://schemas.microsoft.com/office/drawing/2015/9/8/chartex" xmlns:cx2="http://schemas.microsoft.com/office/drawing/2015/10/21/chartex" xmlns:cx3="http://schemas.microsoft.com/office/drawing/2016/5/9/chartex" xmlns:cx4="http://schemas.microsoft.com/office/drawing/2016/5/10/chartex" xmlns:cx5="http://schemas.microsoft.com/office/drawing/2016/5/11/chartex" xmlns:cx6="http://schemas.microsoft.com/office/drawing/2016/5/12/chartex" xmlns:cx7="http://schemas.microsoft.com/office/drawing/2016/5/13/chartex" xmlns:cx8="http://schemas.microsoft.com/office/drawing/2016/5/14/chartex" xmlns:mc="http://schemas.openxmlformats.org/markup-compatibility/2006" xmlns:aink="http://schemas.microsoft.com/office/drawing/2016/ink" xmlns:am3d="http://schemas.microsoft.com/office/drawing/2017/model3d" xmlns:o="urn:schemas-microsoft-com:office:office" xmlns:r="http://schemas.openxmlformats.org/officeDocument/2006/relationships" xmlns:m="http://schemas.openxmlformats.org/officeDocument/2006/math" xmlns:v="urn:schemas-microsoft-com:vml" xmlns:wp14="http://schemas.microsoft.com/office/word/2010/wordprocessingDrawing" xmlns:wp="http://schemas.openxmlformats.org/drawingml/2006/wordprocessingDrawing" xmlns:w10="urn:schemas-microsoft-com:office:word" xmlns:w="http://schemas.openxmlformats.org/wordprocessingml/2006/main" xmlns:w14="http://schemas.microsoft.com/office/word/2010/wordml" xmlns:w15="http://schemas.microsoft.com/office/word/2012/wordml" xmlns:w16cex="http://schemas.microsoft.com/office/word/2018/wordml/cex" xmlns:w16cid="http://schemas.microsoft.com/office/word/2016/wordml/cid" xmlns:w16="http://schemas.microsoft.com/office/word/2018/wordml" xmlns:w16sdtdh="http://schemas.microsoft.com/office/word/2020/wordml/sdtdatahash" xmlns:w16se="http://schemas.microsoft.com/office/word/2015/wordml/symex" xmlns:wpg="http://schemas.microsoft.com/office/word/2010/wordprocessingGroup" xmlns:wpi="http://schemas.microsoft.com/office/word/2010/wordprocessingInk" xmlns:wne="http://schemas.microsoft.com/office/word/2006/wordml" xmlns:wps="http://schemas.microsoft.com/office/word/2010/wordprocessingShape" mc:Ignorable="w14 w15 w16se w16cid w16 w16cex w16sdtdh wp14">
   <w:p>
     <w:pPr>
-      <w:pStyle w:val="Footer"/>
+      <w:pStyle w:val="Rodap"/>
       <w:tabs>
         <w:tab w:val="clear" w:pos="4252"/>
         <w:tab w:val="clear" w:pos="8504"/>
@@ -302,7 +366,7 @@
         <w:tab w:val="right" w:pos="9923"/>
       </w:tabs>
       <w:rPr>
-        <w:rStyle w:val="PageNumber"/>
+        <w:rStyle w:val="Nmerodepgina"/>
         <w:sz w:val="12"/>
         <w:szCs w:val="16"/>
         <w:lang w:val="pt-PT"/>
@@ -310,7 +374,7 @@
     </w:pPr>
     <w:r>
       <w:rPr>
-        <w:rStyle w:val="PageNumber"/>
+        <w:rStyle w:val="Nmerodepgina"/>
         <w:sz w:val="12"/>
         <w:szCs w:val="16"/>
         <w:lang w:val="pt-PT"/>
@@ -319,7 +383,7 @@
     </w:r>
     <w:r>
       <w:rPr>
-        <w:rStyle w:val="PageNumber"/>
+        <w:rStyle w:val="Nmerodepgina"/>
         <w:sz w:val="12"/>
         <w:szCs w:val="16"/>
         <w:lang w:val="pt-PT"/>
@@ -328,7 +392,7 @@
     </w:r>
     <w:r>
       <w:rPr>
-        <w:rStyle w:val="PageNumber"/>
+        <w:rStyle w:val="Nmerodepgina"/>
         <w:sz w:val="12"/>
         <w:szCs w:val="16"/>
         <w:lang w:val="pt-PT"/>
@@ -337,7 +401,7 @@
     </w:r>
     <w:r>
       <w:rPr>
-        <w:rStyle w:val="PageNumber"/>
+        <w:rStyle w:val="Nmerodepgina"/>
         <w:sz w:val="12"/>
         <w:szCs w:val="16"/>
         <w:lang w:val="pt-PT"/>
@@ -346,7 +410,7 @@
     </w:r>
     <w:r>
       <w:rPr>
-        <w:rStyle w:val="PageNumber"/>
+        <w:rStyle w:val="Nmerodepgina"/>
         <w:sz w:val="12"/>
         <w:szCs w:val="16"/>
         <w:lang w:val="pt-PT"/>
@@ -355,7 +419,7 @@
     </w:r>
     <w:r>
       <w:rPr>
-        <w:rStyle w:val="PageNumber"/>
+        <w:rStyle w:val="Nmerodepgina"/>
         <w:sz w:val="12"/>
         <w:szCs w:val="16"/>
         <w:lang w:val="pt-PT"/>
@@ -364,7 +428,7 @@
     </w:r>
     <w:r>
       <w:rPr>
-        <w:rStyle w:val="PageNumber"/>
+        <w:rStyle w:val="Nmerodepgina"/>
         <w:sz w:val="12"/>
         <w:szCs w:val="16"/>
       </w:rPr>
@@ -372,7 +436,7 @@
     </w:r>
     <w:r>
       <w:rPr>
-        <w:rStyle w:val="PageNumber"/>
+        <w:rStyle w:val="Nmerodepgina"/>
         <w:sz w:val="12"/>
         <w:szCs w:val="16"/>
         <w:lang w:val="pt-PT"/>
@@ -381,7 +445,7 @@
     </w:r>
     <w:r>
       <w:rPr>
-        <w:rStyle w:val="PageNumber"/>
+        <w:rStyle w:val="Nmerodepgina"/>
         <w:sz w:val="12"/>
         <w:szCs w:val="16"/>
       </w:rPr>
@@ -389,7 +453,7 @@
     </w:r>
     <w:r>
       <w:rPr>
-        <w:rStyle w:val="PageNumber"/>
+        <w:rStyle w:val="Nmerodepgina"/>
         <w:noProof/>
         <w:sz w:val="12"/>
         <w:szCs w:val="16"/>
@@ -399,7 +463,7 @@
     </w:r>
     <w:r>
       <w:rPr>
-        <w:rStyle w:val="PageNumber"/>
+        <w:rStyle w:val="Nmerodepgina"/>
         <w:sz w:val="12"/>
         <w:szCs w:val="16"/>
       </w:rPr>
@@ -407,7 +471,7 @@
     </w:r>
     <w:r>
       <w:rPr>
-        <w:rStyle w:val="PageNumber"/>
+        <w:rStyle w:val="Nmerodepgina"/>
         <w:sz w:val="12"/>
         <w:szCs w:val="16"/>
         <w:lang w:val="pt-PT"/>
@@ -416,7 +480,7 @@
     </w:r>
     <w:r>
       <w:rPr>
-        <w:rStyle w:val="PageNumber"/>
+        <w:rStyle w:val="Nmerodepgina"/>
         <w:sz w:val="12"/>
         <w:szCs w:val="16"/>
       </w:rPr>
@@ -424,7 +488,7 @@
     </w:r>
     <w:r>
       <w:rPr>
-        <w:rStyle w:val="PageNumber"/>
+        <w:rStyle w:val="Nmerodepgina"/>
         <w:sz w:val="12"/>
         <w:szCs w:val="16"/>
         <w:lang w:val="pt-PT"/>
@@ -433,7 +497,7 @@
     </w:r>
     <w:r>
       <w:rPr>
-        <w:rStyle w:val="PageNumber"/>
+        <w:rStyle w:val="Nmerodepgina"/>
         <w:sz w:val="12"/>
         <w:szCs w:val="16"/>
       </w:rPr>
@@ -441,7 +505,7 @@
     </w:r>
     <w:r>
       <w:rPr>
-        <w:rStyle w:val="PageNumber"/>
+        <w:rStyle w:val="Nmerodepgina"/>
         <w:noProof/>
         <w:sz w:val="12"/>
         <w:szCs w:val="16"/>
@@ -451,7 +515,7 @@
     </w:r>
     <w:r>
       <w:rPr>
-        <w:rStyle w:val="PageNumber"/>
+        <w:rStyle w:val="Nmerodepgina"/>
         <w:sz w:val="12"/>
         <w:szCs w:val="16"/>
       </w:rPr>
@@ -490,7 +554,7 @@
 <w:hdr xmlns:wpc="http://schemas.microsoft.com/office/word/2010/wordprocessingCanvas" xmlns:cx="http://schemas.microsoft.com/office/drawing/2014/chartex" xmlns:cx1="http://schemas.microsoft.com/office/drawing/2015/9/8/chartex" xmlns:cx2="http://schemas.microsoft.com/office/drawing/2015/10/21/chartex" xmlns:cx3="http://schemas.microsoft.com/office/drawing/2016/5/9/chartex" xmlns:cx4="http://schemas.microsoft.com/office/drawing/2016/5/10/chartex" xmlns:cx5="http://schemas.microsoft.com/office/drawing/2016/5/11/chartex" xmlns:cx6="http://schemas.microsoft.com/office/drawing/2016/5/12/chartex" xmlns:cx7="http://schemas.microsoft.com/office/drawing/2016/5/13/chartex" xmlns:cx8="http://schemas.microsoft.com/office/drawing/2016/5/14/chartex" xmlns:mc="http://schemas.openxmlformats.org/markup-compatibility/2006" xmlns:aink="http://schemas.microsoft.com/office/drawing/2016/ink" xmlns:am3d="http://schemas.microsoft.com/office/drawing/2017/model3d" xmlns:o="urn:schemas-microsoft-com:office:office" xmlns:r="http://schemas.openxmlformats.org/officeDocument/2006/relationships" xmlns:m="http://schemas.openxmlformats.org/officeDocument/2006/math" xmlns:v="urn:schemas-microsoft-com:vml" xmlns:wp14="http://schemas.microsoft.com/office/word/2010/wordprocessingDrawing" xmlns:wp="http://schemas.openxmlformats.org/drawingml/2006/wordprocessingDrawing" xmlns:w10="urn:schemas-microsoft-com:office:word" xmlns:w="http://schemas.openxmlformats.org/wordprocessingml/2006/main" xmlns:w14="http://schemas.microsoft.com/office/word/2010/wordml" xmlns:w15="http://schemas.microsoft.com/office/word/2012/wordml" xmlns:w16cex="http://schemas.microsoft.com/office/word/2018/wordml/cex" xmlns:w16cid="http://schemas.microsoft.com/office/word/2016/wordml/cid" xmlns:w16="http://schemas.microsoft.com/office/word/2018/wordml" xmlns:w16sdtdh="http://schemas.microsoft.com/office/word/2020/wordml/sdtdatahash" xmlns:w16se="http://schemas.microsoft.com/office/word/2015/wordml/symex" xmlns:wpg="http://schemas.microsoft.com/office/word/2010/wordprocessingGroup" xmlns:wpi="http://schemas.microsoft.com/office/word/2010/wordprocessingInk" xmlns:wne="http://schemas.microsoft.com/office/word/2006/wordml" xmlns:wps="http://schemas.microsoft.com/office/word/2010/wordprocessingShape" mc:Ignorable="w14 w15 w16se w16cid w16 w16cex w16sdtdh wp14">
   <w:p>
     <w:pPr>
-      <w:pStyle w:val="Header"/>
+      <w:pStyle w:val="Cabealho"/>
       <w:ind w:left="-1191"/>
     </w:pPr>
     <w:r>
@@ -1887,7 +1951,7 @@
     <w:lvl w:ilvl="2">
       <w:start w:val="1"/>
       <w:numFmt w:val="decimal"/>
-      <w:pStyle w:val="Heading3"/>
+      <w:pStyle w:val="Ttulo3"/>
       <w:lvlText w:val="%1.%2.%3"/>
       <w:lvlJc w:val="left"/>
       <w:pPr>
@@ -1897,7 +1961,7 @@
     <w:lvl w:ilvl="3">
       <w:start w:val="1"/>
       <w:numFmt w:val="decimal"/>
-      <w:pStyle w:val="Heading4"/>
+      <w:pStyle w:val="Ttulo4"/>
       <w:lvlText w:val="%1.%2.%3.%4"/>
       <w:lvlJc w:val="left"/>
       <w:pPr>
@@ -1907,7 +1971,7 @@
     <w:lvl w:ilvl="4">
       <w:start w:val="1"/>
       <w:numFmt w:val="decimal"/>
-      <w:pStyle w:val="Heading5"/>
+      <w:pStyle w:val="Ttulo5"/>
       <w:lvlText w:val="%1.%2.%3.%4.%5"/>
       <w:lvlJc w:val="left"/>
       <w:pPr>
@@ -1917,7 +1981,7 @@
     <w:lvl w:ilvl="5">
       <w:start w:val="1"/>
       <w:numFmt w:val="decimal"/>
-      <w:pStyle w:val="Heading6"/>
+      <w:pStyle w:val="Ttulo6"/>
       <w:lvlText w:val="%1.%2.%3.%4.%5.%6"/>
       <w:lvlJc w:val="left"/>
       <w:pPr>
@@ -1927,7 +1991,7 @@
     <w:lvl w:ilvl="6">
       <w:start w:val="1"/>
       <w:numFmt w:val="decimal"/>
-      <w:pStyle w:val="Heading7"/>
+      <w:pStyle w:val="Ttulo7"/>
       <w:lvlText w:val="%1.%2.%3.%4.%5.%6.%7"/>
       <w:lvlJc w:val="left"/>
       <w:pPr>
@@ -1937,7 +2001,7 @@
     <w:lvl w:ilvl="7">
       <w:start w:val="1"/>
       <w:numFmt w:val="decimal"/>
-      <w:pStyle w:val="Heading8"/>
+      <w:pStyle w:val="Ttulo8"/>
       <w:lvlText w:val="%1.%2.%3.%4.%5.%6.%7.%8"/>
       <w:lvlJc w:val="left"/>
       <w:pPr>
@@ -1947,7 +2011,7 @@
     <w:lvl w:ilvl="8">
       <w:start w:val="1"/>
       <w:numFmt w:val="decimal"/>
-      <w:pStyle w:val="Heading9"/>
+      <w:pStyle w:val="Ttulo9"/>
       <w:lvlText w:val="%1.%2.%3.%4.%5.%6.%7.%8.%9"/>
       <w:lvlJc w:val="left"/>
       <w:pPr>
@@ -2850,11 +2914,11 @@
       <w:lang w:val="en-US" w:eastAsia="en-US"/>
     </w:rPr>
   </w:style>
-  <w:style w:type="paragraph" w:styleId="Heading1">
+  <w:style w:type="paragraph" w:styleId="Ttulo1">
     <w:name w:val="heading 1"/>
     <w:basedOn w:val="Normal"/>
     <w:next w:val="Normal"/>
-    <w:link w:val="Heading1Char"/>
+    <w:link w:val="Ttulo1Carter"/>
     <w:qFormat/>
     <w:rsid w:val="000C7D58"/>
     <w:pPr>
@@ -2868,11 +2932,11 @@
       <w:lang w:val="pt-PT" w:eastAsia="pt-PT"/>
     </w:rPr>
   </w:style>
-  <w:style w:type="paragraph" w:styleId="Heading2">
+  <w:style w:type="paragraph" w:styleId="Ttulo2">
     <w:name w:val="heading 2"/>
     <w:basedOn w:val="Normal"/>
     <w:next w:val="Normal"/>
-    <w:link w:val="Heading2Char"/>
+    <w:link w:val="Ttulo2Carter"/>
     <w:qFormat/>
     <w:rsid w:val="000C7D58"/>
     <w:pPr>
@@ -2886,11 +2950,11 @@
       <w:lang w:val="pt-PT"/>
     </w:rPr>
   </w:style>
-  <w:style w:type="paragraph" w:styleId="Heading3">
+  <w:style w:type="paragraph" w:styleId="Ttulo3">
     <w:name w:val="heading 3"/>
     <w:basedOn w:val="Normal"/>
     <w:next w:val="Normal"/>
-    <w:link w:val="Heading3Char"/>
+    <w:link w:val="Ttulo3Carter"/>
     <w:qFormat/>
     <w:rsid w:val="006E13FF"/>
     <w:pPr>
@@ -2909,11 +2973,11 @@
       <w:szCs w:val="22"/>
     </w:rPr>
   </w:style>
-  <w:style w:type="paragraph" w:styleId="Heading4">
+  <w:style w:type="paragraph" w:styleId="Ttulo4">
     <w:name w:val="heading 4"/>
     <w:basedOn w:val="Normal"/>
     <w:next w:val="Normal"/>
-    <w:link w:val="Heading4Char"/>
+    <w:link w:val="Ttulo4Carter"/>
     <w:qFormat/>
     <w:rsid w:val="006E13FF"/>
     <w:pPr>
@@ -2931,11 +2995,11 @@
       <w:szCs w:val="18"/>
     </w:rPr>
   </w:style>
-  <w:style w:type="paragraph" w:styleId="Heading5">
+  <w:style w:type="paragraph" w:styleId="Ttulo5">
     <w:name w:val="heading 5"/>
     <w:basedOn w:val="Normal"/>
     <w:next w:val="Normal"/>
-    <w:link w:val="Heading5Char"/>
+    <w:link w:val="Ttulo5Carter"/>
     <w:qFormat/>
     <w:rsid w:val="006E13FF"/>
     <w:pPr>
@@ -2950,11 +3014,11 @@
       <w:szCs w:val="18"/>
     </w:rPr>
   </w:style>
-  <w:style w:type="paragraph" w:styleId="Heading6">
+  <w:style w:type="paragraph" w:styleId="Ttulo6">
     <w:name w:val="heading 6"/>
     <w:basedOn w:val="Normal"/>
     <w:next w:val="Normal"/>
-    <w:link w:val="Heading6Char"/>
+    <w:link w:val="Ttulo6Carter"/>
     <w:qFormat/>
     <w:rsid w:val="006E13FF"/>
     <w:pPr>
@@ -2972,11 +3036,11 @@
       <w:szCs w:val="16"/>
     </w:rPr>
   </w:style>
-  <w:style w:type="paragraph" w:styleId="Heading7">
+  <w:style w:type="paragraph" w:styleId="Ttulo7">
     <w:name w:val="heading 7"/>
     <w:basedOn w:val="Normal"/>
     <w:next w:val="Normal"/>
-    <w:link w:val="Heading7Char"/>
+    <w:link w:val="Ttulo7Carter"/>
     <w:qFormat/>
     <w:rsid w:val="006E13FF"/>
     <w:pPr>
@@ -2992,11 +3056,11 @@
       <w:szCs w:val="16"/>
     </w:rPr>
   </w:style>
-  <w:style w:type="paragraph" w:styleId="Heading8">
+  <w:style w:type="paragraph" w:styleId="Ttulo8">
     <w:name w:val="heading 8"/>
     <w:basedOn w:val="Normal"/>
     <w:next w:val="Normal"/>
-    <w:link w:val="Heading8Char"/>
+    <w:link w:val="Ttulo8Carter"/>
     <w:qFormat/>
     <w:rsid w:val="006E13FF"/>
     <w:pPr>
@@ -3014,11 +3078,11 @@
       <w:szCs w:val="16"/>
     </w:rPr>
   </w:style>
-  <w:style w:type="paragraph" w:styleId="Heading9">
+  <w:style w:type="paragraph" w:styleId="Ttulo9">
     <w:name w:val="heading 9"/>
     <w:basedOn w:val="Normal"/>
     <w:next w:val="Normal"/>
-    <w:link w:val="Heading9Char"/>
+    <w:link w:val="Ttulo9Carter"/>
     <w:qFormat/>
     <w:rsid w:val="006E13FF"/>
     <w:pPr>
@@ -3034,12 +3098,13 @@
       <w:szCs w:val="16"/>
     </w:rPr>
   </w:style>
-  <w:style w:type="character" w:default="1" w:styleId="DefaultParagraphFont">
+  <w:style w:type="character" w:default="1" w:styleId="Tipodeletrapredefinidodopargrafo">
     <w:name w:val="Default Paragraph Font"/>
     <w:uiPriority w:val="1"/>
+    <w:semiHidden/>
     <w:unhideWhenUsed/>
   </w:style>
-  <w:style w:type="table" w:default="1" w:styleId="TableNormal">
+  <w:style w:type="table" w:default="1" w:styleId="Tabelanormal">
     <w:name w:val="Normal Table"/>
     <w:uiPriority w:val="99"/>
     <w:semiHidden/>
@@ -3054,16 +3119,16 @@
       </w:tblCellMar>
     </w:tblPr>
   </w:style>
-  <w:style w:type="numbering" w:default="1" w:styleId="NoList">
+  <w:style w:type="numbering" w:default="1" w:styleId="Semlista">
     <w:name w:val="No List"/>
     <w:uiPriority w:val="99"/>
     <w:semiHidden/>
     <w:unhideWhenUsed/>
   </w:style>
-  <w:style w:type="character" w:customStyle="1" w:styleId="Heading1Char">
-    <w:name w:val="Heading 1 Char"/>
-    <w:basedOn w:val="DefaultParagraphFont"/>
-    <w:link w:val="Heading1"/>
+  <w:style w:type="character" w:customStyle="1" w:styleId="Ttulo1Carter">
+    <w:name w:val="Título 1 Caráter"/>
+    <w:basedOn w:val="Tipodeletrapredefinidodopargrafo"/>
+    <w:link w:val="Ttulo1"/>
     <w:rsid w:val="000C7D58"/>
     <w:rPr>
       <w:rFonts w:ascii="Verdana" w:hAnsi="Verdana"/>
@@ -3072,10 +3137,10 @@
       <w:szCs w:val="18"/>
     </w:rPr>
   </w:style>
-  <w:style w:type="character" w:customStyle="1" w:styleId="Heading2Char">
-    <w:name w:val="Heading 2 Char"/>
-    <w:basedOn w:val="DefaultParagraphFont"/>
-    <w:link w:val="Heading2"/>
+  <w:style w:type="character" w:customStyle="1" w:styleId="Ttulo2Carter">
+    <w:name w:val="Título 2 Caráter"/>
+    <w:basedOn w:val="Tipodeletrapredefinidodopargrafo"/>
+    <w:link w:val="Ttulo2"/>
     <w:rsid w:val="000C7D58"/>
     <w:rPr>
       <w:rFonts w:ascii="Verdana" w:hAnsi="Verdana"/>
@@ -3085,10 +3150,10 @@
       <w:lang w:eastAsia="en-US"/>
     </w:rPr>
   </w:style>
-  <w:style w:type="character" w:customStyle="1" w:styleId="Heading3Char">
-    <w:name w:val="Heading 3 Char"/>
-    <w:basedOn w:val="DefaultParagraphFont"/>
-    <w:link w:val="Heading3"/>
+  <w:style w:type="character" w:customStyle="1" w:styleId="Ttulo3Carter">
+    <w:name w:val="Título 3 Caráter"/>
+    <w:basedOn w:val="Tipodeletrapredefinidodopargrafo"/>
+    <w:link w:val="Ttulo3"/>
     <w:rsid w:val="00595A19"/>
     <w:rPr>
       <w:rFonts w:ascii="Verdana" w:hAnsi="Verdana"/>
@@ -3099,10 +3164,10 @@
       <w:lang w:val="en-US" w:eastAsia="en-US"/>
     </w:rPr>
   </w:style>
-  <w:style w:type="character" w:customStyle="1" w:styleId="Heading4Char">
-    <w:name w:val="Heading 4 Char"/>
-    <w:basedOn w:val="DefaultParagraphFont"/>
-    <w:link w:val="Heading4"/>
+  <w:style w:type="character" w:customStyle="1" w:styleId="Ttulo4Carter">
+    <w:name w:val="Título 4 Caráter"/>
+    <w:basedOn w:val="Tipodeletrapredefinidodopargrafo"/>
+    <w:link w:val="Ttulo4"/>
     <w:rsid w:val="00595A19"/>
     <w:rPr>
       <w:rFonts w:ascii="Verdana" w:hAnsi="Verdana"/>
@@ -3113,10 +3178,10 @@
       <w:lang w:val="en-US" w:eastAsia="en-US"/>
     </w:rPr>
   </w:style>
-  <w:style w:type="character" w:customStyle="1" w:styleId="Heading5Char">
-    <w:name w:val="Heading 5 Char"/>
-    <w:basedOn w:val="DefaultParagraphFont"/>
-    <w:link w:val="Heading5"/>
+  <w:style w:type="character" w:customStyle="1" w:styleId="Ttulo5Carter">
+    <w:name w:val="Título 5 Caráter"/>
+    <w:basedOn w:val="Tipodeletrapredefinidodopargrafo"/>
+    <w:link w:val="Ttulo5"/>
     <w:rsid w:val="00595A19"/>
     <w:rPr>
       <w:rFonts w:ascii="Verdana" w:hAnsi="Verdana"/>
@@ -3125,10 +3190,10 @@
       <w:lang w:val="en-US" w:eastAsia="en-US"/>
     </w:rPr>
   </w:style>
-  <w:style w:type="character" w:customStyle="1" w:styleId="Heading6Char">
-    <w:name w:val="Heading 6 Char"/>
-    <w:basedOn w:val="DefaultParagraphFont"/>
-    <w:link w:val="Heading6"/>
+  <w:style w:type="character" w:customStyle="1" w:styleId="Ttulo6Carter">
+    <w:name w:val="Título 6 Caráter"/>
+    <w:basedOn w:val="Tipodeletrapredefinidodopargrafo"/>
+    <w:link w:val="Ttulo6"/>
     <w:rsid w:val="00595A19"/>
     <w:rPr>
       <w:rFonts w:ascii="Verdana" w:hAnsi="Verdana"/>
@@ -3139,10 +3204,10 @@
       <w:lang w:val="en-US" w:eastAsia="en-US"/>
     </w:rPr>
   </w:style>
-  <w:style w:type="character" w:customStyle="1" w:styleId="Heading7Char">
-    <w:name w:val="Heading 7 Char"/>
-    <w:basedOn w:val="DefaultParagraphFont"/>
-    <w:link w:val="Heading7"/>
+  <w:style w:type="character" w:customStyle="1" w:styleId="Ttulo7Carter">
+    <w:name w:val="Título 7 Caráter"/>
+    <w:basedOn w:val="Tipodeletrapredefinidodopargrafo"/>
+    <w:link w:val="Ttulo7"/>
     <w:rsid w:val="00595A19"/>
     <w:rPr>
       <w:rFonts w:ascii="Verdana" w:hAnsi="Verdana"/>
@@ -3151,10 +3216,10 @@
       <w:lang w:val="en-US" w:eastAsia="en-US"/>
     </w:rPr>
   </w:style>
-  <w:style w:type="character" w:customStyle="1" w:styleId="Heading8Char">
-    <w:name w:val="Heading 8 Char"/>
-    <w:basedOn w:val="DefaultParagraphFont"/>
-    <w:link w:val="Heading8"/>
+  <w:style w:type="character" w:customStyle="1" w:styleId="Ttulo8Carter">
+    <w:name w:val="Título 8 Caráter"/>
+    <w:basedOn w:val="Tipodeletrapredefinidodopargrafo"/>
+    <w:link w:val="Ttulo8"/>
     <w:rsid w:val="00595A19"/>
     <w:rPr>
       <w:rFonts w:ascii="Verdana" w:hAnsi="Verdana"/>
@@ -3165,10 +3230,10 @@
       <w:lang w:val="en-US" w:eastAsia="en-US"/>
     </w:rPr>
   </w:style>
-  <w:style w:type="character" w:customStyle="1" w:styleId="Heading9Char">
-    <w:name w:val="Heading 9 Char"/>
-    <w:basedOn w:val="DefaultParagraphFont"/>
-    <w:link w:val="Heading9"/>
+  <w:style w:type="character" w:customStyle="1" w:styleId="Ttulo9Carter">
+    <w:name w:val="Título 9 Caráter"/>
+    <w:basedOn w:val="Tipodeletrapredefinidodopargrafo"/>
+    <w:link w:val="Ttulo9"/>
     <w:rsid w:val="00595A19"/>
     <w:rPr>
       <w:rFonts w:ascii="Verdana" w:hAnsi="Verdana"/>
@@ -3177,11 +3242,11 @@
       <w:lang w:val="en-US" w:eastAsia="en-US"/>
     </w:rPr>
   </w:style>
-  <w:style w:type="paragraph" w:styleId="Caption">
+  <w:style w:type="paragraph" w:styleId="Legenda">
     <w:name w:val="caption"/>
     <w:basedOn w:val="Normal"/>
     <w:next w:val="Normal"/>
-    <w:link w:val="CaptionChar"/>
+    <w:link w:val="LegendaCarter"/>
     <w:qFormat/>
     <w:rsid w:val="009A5AAF"/>
     <w:pPr>
@@ -3193,10 +3258,10 @@
       <w:lang w:val="pt-PT"/>
     </w:rPr>
   </w:style>
-  <w:style w:type="character" w:customStyle="1" w:styleId="CaptionChar">
-    <w:name w:val="Caption Char"/>
-    <w:basedOn w:val="DefaultParagraphFont"/>
-    <w:link w:val="Caption"/>
+  <w:style w:type="character" w:customStyle="1" w:styleId="LegendaCarter">
+    <w:name w:val="Legenda Caráter"/>
+    <w:basedOn w:val="Tipodeletrapredefinidodopargrafo"/>
+    <w:link w:val="Legenda"/>
     <w:rsid w:val="009A5AAF"/>
     <w:rPr>
       <w:rFonts w:ascii="Verdana" w:hAnsi="Verdana"/>
@@ -3205,11 +3270,11 @@
       <w:lang w:eastAsia="en-US"/>
     </w:rPr>
   </w:style>
-  <w:style w:type="paragraph" w:styleId="Title">
+  <w:style w:type="paragraph" w:styleId="Ttulo">
     <w:name w:val="Title"/>
     <w:basedOn w:val="Normal"/>
     <w:next w:val="Normal"/>
-    <w:link w:val="TitleChar"/>
+    <w:link w:val="TtuloCarter"/>
     <w:qFormat/>
     <w:rsid w:val="0083281A"/>
     <w:pPr>
@@ -3222,10 +3287,10 @@
       <w:szCs w:val="48"/>
     </w:rPr>
   </w:style>
-  <w:style w:type="character" w:customStyle="1" w:styleId="TitleChar">
-    <w:name w:val="Title Char"/>
-    <w:basedOn w:val="DefaultParagraphFont"/>
-    <w:link w:val="Title"/>
+  <w:style w:type="character" w:customStyle="1" w:styleId="TtuloCarter">
+    <w:name w:val="Título Caráter"/>
+    <w:basedOn w:val="Tipodeletrapredefinidodopargrafo"/>
+    <w:link w:val="Ttulo"/>
     <w:rsid w:val="00595A19"/>
     <w:rPr>
       <w:kern w:val="28"/>
@@ -3250,10 +3315,10 @@
       <w:szCs w:val="24"/>
     </w:rPr>
   </w:style>
-  <w:style w:type="paragraph" w:styleId="Header">
+  <w:style w:type="paragraph" w:styleId="Cabealho">
     <w:name w:val="header"/>
     <w:basedOn w:val="Normal"/>
-    <w:link w:val="HeaderChar"/>
+    <w:link w:val="CabealhoCarter"/>
     <w:uiPriority w:val="99"/>
     <w:unhideWhenUsed/>
     <w:rsid w:val="00A46F89"/>
@@ -3265,10 +3330,10 @@
       <w:spacing w:line="240" w:lineRule="auto"/>
     </w:pPr>
   </w:style>
-  <w:style w:type="character" w:customStyle="1" w:styleId="HeaderChar">
-    <w:name w:val="Header Char"/>
-    <w:basedOn w:val="DefaultParagraphFont"/>
-    <w:link w:val="Header"/>
+  <w:style w:type="character" w:customStyle="1" w:styleId="CabealhoCarter">
+    <w:name w:val="Cabeçalho Caráter"/>
+    <w:basedOn w:val="Tipodeletrapredefinidodopargrafo"/>
+    <w:link w:val="Cabealho"/>
     <w:uiPriority w:val="99"/>
     <w:rsid w:val="00A46F89"/>
     <w:rPr>
@@ -3277,10 +3342,10 @@
       <w:lang w:val="en-US" w:eastAsia="en-US"/>
     </w:rPr>
   </w:style>
-  <w:style w:type="paragraph" w:styleId="Footer">
+  <w:style w:type="paragraph" w:styleId="Rodap">
     <w:name w:val="footer"/>
     <w:basedOn w:val="Normal"/>
-    <w:link w:val="FooterChar"/>
+    <w:link w:val="RodapCarter"/>
     <w:uiPriority w:val="99"/>
     <w:unhideWhenUsed/>
     <w:rsid w:val="00A46F89"/>
@@ -3292,10 +3357,10 @@
       <w:spacing w:line="240" w:lineRule="auto"/>
     </w:pPr>
   </w:style>
-  <w:style w:type="character" w:customStyle="1" w:styleId="FooterChar">
-    <w:name w:val="Footer Char"/>
-    <w:basedOn w:val="DefaultParagraphFont"/>
-    <w:link w:val="Footer"/>
+  <w:style w:type="character" w:customStyle="1" w:styleId="RodapCarter">
+    <w:name w:val="Rodapé Caráter"/>
+    <w:basedOn w:val="Tipodeletrapredefinidodopargrafo"/>
+    <w:link w:val="Rodap"/>
     <w:uiPriority w:val="99"/>
     <w:rsid w:val="00A46F89"/>
     <w:rPr>
@@ -3304,10 +3369,10 @@
       <w:lang w:val="en-US" w:eastAsia="en-US"/>
     </w:rPr>
   </w:style>
-  <w:style w:type="paragraph" w:styleId="BalloonText">
+  <w:style w:type="paragraph" w:styleId="Textodebalo">
     <w:name w:val="Balloon Text"/>
     <w:basedOn w:val="Normal"/>
-    <w:link w:val="BalloonTextChar"/>
+    <w:link w:val="TextodebaloCarter"/>
     <w:uiPriority w:val="99"/>
     <w:semiHidden/>
     <w:unhideWhenUsed/>
@@ -3321,10 +3386,10 @@
       <w:szCs w:val="16"/>
     </w:rPr>
   </w:style>
-  <w:style w:type="character" w:customStyle="1" w:styleId="BalloonTextChar">
-    <w:name w:val="Balloon Text Char"/>
-    <w:basedOn w:val="DefaultParagraphFont"/>
-    <w:link w:val="BalloonText"/>
+  <w:style w:type="character" w:customStyle="1" w:styleId="TextodebaloCarter">
+    <w:name w:val="Texto de balão Caráter"/>
+    <w:basedOn w:val="Tipodeletrapredefinidodopargrafo"/>
+    <w:link w:val="Textodebalo"/>
     <w:uiPriority w:val="99"/>
     <w:semiHidden/>
     <w:rsid w:val="00A46F89"/>
@@ -3335,12 +3400,12 @@
       <w:lang w:val="en-US" w:eastAsia="en-US"/>
     </w:rPr>
   </w:style>
-  <w:style w:type="character" w:styleId="PageNumber">
+  <w:style w:type="character" w:styleId="Nmerodepgina">
     <w:name w:val="page number"/>
-    <w:basedOn w:val="DefaultParagraphFont"/>
+    <w:basedOn w:val="Tipodeletrapredefinidodopargrafo"/>
     <w:rsid w:val="00A46F89"/>
   </w:style>
-  <w:style w:type="paragraph" w:styleId="ListParagraph">
+  <w:style w:type="paragraph" w:styleId="PargrafodaLista">
     <w:name w:val="List Paragraph"/>
     <w:basedOn w:val="Normal"/>
     <w:uiPriority w:val="34"/>
@@ -3351,9 +3416,9 @@
       <w:contextualSpacing/>
     </w:pPr>
   </w:style>
-  <w:style w:type="table" w:styleId="TableGrid">
+  <w:style w:type="table" w:styleId="TabelacomGrelha">
     <w:name w:val="Table Grid"/>
-    <w:basedOn w:val="TableNormal"/>
+    <w:basedOn w:val="Tabelanormal"/>
     <w:uiPriority w:val="59"/>
     <w:rsid w:val="00D95346"/>
     <w:tblPr>
@@ -3385,7 +3450,7 @@
   </w:style>
   <w:style w:type="character" w:customStyle="1" w:styleId="MTDisplayEquationCarcter">
     <w:name w:val="MTDisplayEquation Carácter"/>
-    <w:basedOn w:val="DefaultParagraphFont"/>
+    <w:basedOn w:val="Tipodeletrapredefinidodopargrafo"/>
     <w:link w:val="MTDisplayEquation"/>
     <w:rsid w:val="00172A03"/>
     <w:rPr>
@@ -3394,9 +3459,9 @@
       <w:lang w:eastAsia="en-US"/>
     </w:rPr>
   </w:style>
-  <w:style w:type="character" w:styleId="PlaceholderText">
+  <w:style w:type="character" w:styleId="TextodoMarcadordePosio">
     <w:name w:val="Placeholder Text"/>
-    <w:basedOn w:val="DefaultParagraphFont"/>
+    <w:basedOn w:val="Tipodeletrapredefinidodopargrafo"/>
     <w:uiPriority w:val="99"/>
     <w:semiHidden/>
     <w:rsid w:val="008F249C"/>
@@ -3404,9 +3469,9 @@
       <w:color w:val="808080"/>
     </w:rPr>
   </w:style>
-  <w:style w:type="character" w:styleId="Hyperlink">
+  <w:style w:type="character" w:styleId="Hiperligao">
     <w:name w:val="Hyperlink"/>
-    <w:basedOn w:val="DefaultParagraphFont"/>
+    <w:basedOn w:val="Tipodeletrapredefinidodopargrafo"/>
     <w:uiPriority w:val="99"/>
     <w:unhideWhenUsed/>
     <w:rsid w:val="009F41CB"/>
@@ -3415,9 +3480,9 @@
       <w:u w:val="single"/>
     </w:rPr>
   </w:style>
-  <w:style w:type="character" w:styleId="UnresolvedMention">
+  <w:style w:type="character" w:styleId="MenoNoResolvida">
     <w:name w:val="Unresolved Mention"/>
-    <w:basedOn w:val="DefaultParagraphFont"/>
+    <w:basedOn w:val="Tipodeletrapredefinidodopargrafo"/>
     <w:uiPriority w:val="99"/>
     <w:semiHidden/>
     <w:unhideWhenUsed/>
@@ -3445,9 +3510,9 @@
       <w:szCs w:val="24"/>
     </w:rPr>
   </w:style>
-  <w:style w:type="character" w:styleId="Emphasis">
+  <w:style w:type="character" w:styleId="nfase">
     <w:name w:val="Emphasis"/>
-    <w:basedOn w:val="DefaultParagraphFont"/>
+    <w:basedOn w:val="Tipodeletrapredefinidodopargrafo"/>
     <w:uiPriority w:val="20"/>
     <w:qFormat/>
     <w:rsid w:val="00DE0BA8"/>

</xml_diff>

<commit_message>
Lista de projectos atualizada
</commit_message>
<xml_diff>
--- a/Módulos/008_Projecto_final_TODO/Lista de Projetos.docx
+++ b/Módulos/008_Projecto_final_TODO/Lista de Projetos.docx
@@ -15,7 +15,19 @@
         <w:rPr>
           <w:lang w:val="pt-PT"/>
         </w:rPr>
-        <w:t xml:space="preserve">Projetos – Lista preliminar </w:t>
+        <w:t xml:space="preserve">Projetos – Lista </w:t>
+      </w:r>
+      <w:r>
+        <w:rPr>
+          <w:lang w:val="pt-PT"/>
+        </w:rPr>
+        <w:t>final</w:t>
+      </w:r>
+      <w:r>
+        <w:rPr>
+          <w:lang w:val="pt-PT"/>
+        </w:rPr>
+        <w:t xml:space="preserve"> </w:t>
       </w:r>
     </w:p>
     <w:p>
@@ -61,13 +73,118 @@
         <w:rPr>
           <w:lang w:val="pt-PT"/>
         </w:rPr>
-        <w:t xml:space="preserve"> sistema de sensores (temperatura e humidade) que irá decidir se a planta deve ou não ser regada. O sistema deve comunicar por Bluetooth com um dispositivo (telemóvel ou computador) onde pode parar o sistema, forçar a rega ou verificar os valores dos sensores.</w:t>
-      </w:r>
-      <w:r>
-        <w:rPr>
-          <w:lang w:val="pt-PT"/>
-        </w:rPr>
-        <w:t xml:space="preserve"> (Sensores + Comunicação wireless) </w:t>
+        <w:t xml:space="preserve"> sistema de sensores (temperatura</w:t>
+      </w:r>
+      <w:r>
+        <w:rPr>
+          <w:lang w:val="pt-PT"/>
+        </w:rPr>
+        <w:t>,</w:t>
+      </w:r>
+      <w:r>
+        <w:rPr>
+          <w:lang w:val="pt-PT"/>
+        </w:rPr>
+        <w:t xml:space="preserve"> humidade</w:t>
+      </w:r>
+      <w:r>
+        <w:rPr>
+          <w:lang w:val="pt-PT"/>
+        </w:rPr>
+        <w:t xml:space="preserve"> no solo e no ar</w:t>
+      </w:r>
+      <w:r>
+        <w:rPr>
+          <w:lang w:val="pt-PT"/>
+        </w:rPr>
+        <w:t>) que irá decidir se a planta deve ou não ser regada. O sistema deve</w:t>
+      </w:r>
+      <w:r>
+        <w:rPr>
+          <w:lang w:val="pt-PT"/>
+        </w:rPr>
+        <w:t xml:space="preserve"> contemplar</w:t>
+      </w:r>
+      <w:r>
+        <w:rPr>
+          <w:lang w:val="pt-PT"/>
+        </w:rPr>
+        <w:t xml:space="preserve"> comunicar por Bluetooth com um dispositivo (telemóvel ou computador) onde pode parar o sistema, forçar a rega ou verificar os valores dos sensores.</w:t>
+      </w:r>
+      <w:r>
+        <w:rPr>
+          <w:lang w:val="pt-PT"/>
+        </w:rPr>
+        <w:t xml:space="preserve"> </w:t>
+      </w:r>
+      <w:r>
+        <w:rPr>
+          <w:lang w:val="pt-PT"/>
+        </w:rPr>
+        <w:t>Nota: Podem ter o circuito de rega – atuação de motor – ou podem emular através de um sistema de led que represente a atuação e intensidade do motor.</w:t>
+      </w:r>
+    </w:p>
+    <w:p>
+      <w:pPr>
+        <w:pStyle w:val="PargrafodaLista"/>
+        <w:ind w:left="928"/>
+        <w:rPr>
+          <w:b/>
+          <w:bCs/>
+          <w:lang w:val="pt-PT"/>
+        </w:rPr>
+      </w:pPr>
+    </w:p>
+    <w:p>
+      <w:pPr>
+        <w:pStyle w:val="PargrafodaLista"/>
+        <w:ind w:left="928"/>
+        <w:rPr>
+          <w:lang w:val="pt-PT"/>
+        </w:rPr>
+      </w:pPr>
+      <w:r>
+        <w:rPr>
+          <w:b/>
+          <w:bCs/>
+          <w:lang w:val="pt-PT"/>
+        </w:rPr>
+        <w:t xml:space="preserve">Tecnologias: </w:t>
+      </w:r>
+      <w:r>
+        <w:rPr>
+          <w:lang w:val="pt-PT"/>
+        </w:rPr>
+        <w:t>(Sensores + Comunicação wireless)</w:t>
+      </w:r>
+    </w:p>
+    <w:p>
+      <w:pPr>
+        <w:pStyle w:val="PargrafodaLista"/>
+        <w:ind w:left="928"/>
+        <w:rPr>
+          <w:lang w:val="pt-PT"/>
+        </w:rPr>
+      </w:pPr>
+      <w:r>
+        <w:rPr>
+          <w:b/>
+          <w:bCs/>
+          <w:lang w:val="pt-PT"/>
+        </w:rPr>
+        <w:t xml:space="preserve">Nota máxima: </w:t>
+      </w:r>
+      <w:r>
+        <w:rPr>
+          <w:lang w:val="pt-PT"/>
+        </w:rPr>
+        <w:t>1</w:t>
+      </w:r>
+      <w:r>
+        <w:rPr>
+          <w:lang w:val="pt-PT"/>
+        </w:rPr>
+        <w:t>7</w:t>
       </w:r>
     </w:p>
     <w:p>
@@ -100,7 +217,15 @@
           <w:bCs/>
           <w:lang w:val="pt-PT"/>
         </w:rPr>
-        <w:t xml:space="preserve">Automação de porta </w:t>
+        <w:t xml:space="preserve">Automatização </w:t>
+      </w:r>
+      <w:r>
+        <w:rPr>
+          <w:b/>
+          <w:bCs/>
+          <w:lang w:val="pt-PT"/>
+        </w:rPr>
+        <w:t xml:space="preserve">de porta </w:t>
       </w:r>
       <w:r>
         <w:rPr>
@@ -118,6 +243,64 @@
         <w:rPr>
           <w:lang w:val="pt-PT"/>
         </w:rPr>
+        <w:t xml:space="preserve">Nota: </w:t>
+      </w:r>
+      <w:r>
+        <w:rPr>
+          <w:lang w:val="pt-PT"/>
+        </w:rPr>
+        <w:t xml:space="preserve">Podem simular a </w:t>
+      </w:r>
+      <w:r>
+        <w:rPr>
+          <w:lang w:val="pt-PT"/>
+        </w:rPr>
+        <w:t xml:space="preserve">atuação de motor </w:t>
+      </w:r>
+      <w:r>
+        <w:rPr>
+          <w:lang w:val="pt-PT"/>
+        </w:rPr>
+        <w:t>através de a ativação de um Led</w:t>
+      </w:r>
+      <w:r>
+        <w:rPr>
+          <w:lang w:val="pt-PT"/>
+        </w:rPr>
+        <w:t>.</w:t>
+      </w:r>
+    </w:p>
+    <w:p>
+      <w:pPr>
+        <w:pStyle w:val="PargrafodaLista"/>
+        <w:ind w:left="928"/>
+        <w:rPr>
+          <w:b/>
+          <w:bCs/>
+          <w:lang w:val="pt-PT"/>
+        </w:rPr>
+      </w:pPr>
+    </w:p>
+    <w:p>
+      <w:pPr>
+        <w:pStyle w:val="PargrafodaLista"/>
+        <w:ind w:left="928"/>
+        <w:rPr>
+          <w:lang w:val="pt-PT"/>
+        </w:rPr>
+      </w:pPr>
+      <w:r>
+        <w:rPr>
+          <w:b/>
+          <w:bCs/>
+          <w:lang w:val="pt-PT"/>
+        </w:rPr>
+        <w:t xml:space="preserve">Tecnologias: </w:t>
+      </w:r>
+      <w:r>
+        <w:rPr>
+          <w:lang w:val="pt-PT"/>
+        </w:rPr>
         <w:t>(</w:t>
       </w:r>
       <w:r>
@@ -143,6 +326,35 @@
           <w:lang w:val="pt-PT"/>
         </w:rPr>
         <w:t>)</w:t>
+      </w:r>
+    </w:p>
+    <w:p>
+      <w:pPr>
+        <w:pStyle w:val="PargrafodaLista"/>
+        <w:ind w:left="928"/>
+        <w:rPr>
+          <w:lang w:val="pt-PT"/>
+        </w:rPr>
+      </w:pPr>
+      <w:r>
+        <w:rPr>
+          <w:b/>
+          <w:bCs/>
+          <w:lang w:val="pt-PT"/>
+        </w:rPr>
+        <w:t xml:space="preserve">Nota máxima: </w:t>
+      </w:r>
+      <w:r>
+        <w:rPr>
+          <w:lang w:val="pt-PT"/>
+        </w:rPr>
+        <w:t>1</w:t>
+      </w:r>
+      <w:r>
+        <w:rPr>
+          <w:lang w:val="pt-PT"/>
+        </w:rPr>
+        <w:t>7</w:t>
       </w:r>
     </w:p>
     <w:p>
@@ -205,11 +417,80 @@
         </w:rPr>
         <w:t xml:space="preserve">consoante a distância. O sistema deve partilhar estas informações via CAN com um computador. </w:t>
       </w:r>
-      <w:r>
-        <w:rPr>
-          <w:lang w:val="pt-PT"/>
-        </w:rPr>
-        <w:t>(CAN + Sensores)</w:t>
+    </w:p>
+    <w:p>
+      <w:pPr>
+        <w:pStyle w:val="PargrafodaLista"/>
+        <w:ind w:left="928"/>
+        <w:rPr>
+          <w:b/>
+          <w:bCs/>
+          <w:lang w:val="pt-PT"/>
+        </w:rPr>
+      </w:pPr>
+    </w:p>
+    <w:p>
+      <w:pPr>
+        <w:pStyle w:val="PargrafodaLista"/>
+        <w:ind w:left="928"/>
+        <w:rPr>
+          <w:lang w:val="pt-PT"/>
+        </w:rPr>
+      </w:pPr>
+      <w:r>
+        <w:rPr>
+          <w:b/>
+          <w:bCs/>
+          <w:lang w:val="pt-PT"/>
+        </w:rPr>
+        <w:t xml:space="preserve">Tecnologias: </w:t>
+      </w:r>
+      <w:r>
+        <w:rPr>
+          <w:lang w:val="pt-PT"/>
+        </w:rPr>
+        <w:t xml:space="preserve">(Sensores + Comunicação </w:t>
+      </w:r>
+      <w:r>
+        <w:rPr>
+          <w:lang w:val="pt-PT"/>
+        </w:rPr>
+        <w:t>CAN</w:t>
+      </w:r>
+      <w:r>
+        <w:rPr>
+          <w:lang w:val="pt-PT"/>
+        </w:rPr>
+        <w:t>)</w:t>
+      </w:r>
+    </w:p>
+    <w:p>
+      <w:pPr>
+        <w:pStyle w:val="PargrafodaLista"/>
+        <w:ind w:left="928"/>
+        <w:rPr>
+          <w:lang w:val="pt-PT"/>
+        </w:rPr>
+      </w:pPr>
+      <w:r>
+        <w:rPr>
+          <w:b/>
+          <w:bCs/>
+          <w:lang w:val="pt-PT"/>
+        </w:rPr>
+        <w:t xml:space="preserve">Nota máxima: </w:t>
+      </w:r>
+      <w:r>
+        <w:rPr>
+          <w:lang w:val="pt-PT"/>
+        </w:rPr>
+        <w:t>1</w:t>
+      </w:r>
+      <w:r>
+        <w:rPr>
+          <w:lang w:val="pt-PT"/>
+        </w:rPr>
+        <w:t>6</w:t>
       </w:r>
     </w:p>
     <w:p>
@@ -290,24 +571,425 @@
         </w:rPr>
         <w:t>).</w:t>
       </w:r>
-      <w:r>
-        <w:rPr>
-          <w:lang w:val="pt-PT"/>
-        </w:rPr>
-        <w:t xml:space="preserve"> (</w:t>
-      </w:r>
-      <w:r>
-        <w:rPr>
-          <w:lang w:val="pt-PT"/>
-        </w:rPr>
-        <w:t>Acelerómetro</w:t>
-      </w:r>
-      <w:r>
-        <w:rPr>
-          <w:lang w:val="pt-PT"/>
-        </w:rPr>
-        <w:t xml:space="preserve"> + display)</w:t>
-      </w:r>
+    </w:p>
+    <w:p>
+      <w:pPr>
+        <w:pStyle w:val="PargrafodaLista"/>
+        <w:ind w:left="928"/>
+        <w:rPr>
+          <w:b/>
+          <w:bCs/>
+          <w:lang w:val="pt-PT"/>
+        </w:rPr>
+      </w:pPr>
+    </w:p>
+    <w:p>
+      <w:pPr>
+        <w:pStyle w:val="PargrafodaLista"/>
+        <w:ind w:left="928"/>
+        <w:rPr>
+          <w:lang w:val="pt-PT"/>
+        </w:rPr>
+      </w:pPr>
+      <w:r>
+        <w:rPr>
+          <w:b/>
+          <w:bCs/>
+          <w:lang w:val="pt-PT"/>
+        </w:rPr>
+        <w:t xml:space="preserve">Tecnologias: </w:t>
+      </w:r>
+      <w:r>
+        <w:rPr>
+          <w:lang w:val="pt-PT"/>
+        </w:rPr>
+        <w:t xml:space="preserve">(Sensores + </w:t>
+      </w:r>
+      <w:r>
+        <w:rPr>
+          <w:lang w:val="pt-PT"/>
+        </w:rPr>
+        <w:t>Display</w:t>
+      </w:r>
+      <w:r>
+        <w:rPr>
+          <w:lang w:val="pt-PT"/>
+        </w:rPr>
+        <w:t>)</w:t>
+      </w:r>
+    </w:p>
+    <w:p>
+      <w:pPr>
+        <w:pStyle w:val="PargrafodaLista"/>
+        <w:ind w:left="928"/>
+        <w:rPr>
+          <w:lang w:val="pt-PT"/>
+        </w:rPr>
+      </w:pPr>
+      <w:r>
+        <w:rPr>
+          <w:b/>
+          <w:bCs/>
+          <w:lang w:val="pt-PT"/>
+        </w:rPr>
+        <w:t xml:space="preserve">Nota máxima: </w:t>
+      </w:r>
+      <w:r>
+        <w:rPr>
+          <w:lang w:val="pt-PT"/>
+        </w:rPr>
+        <w:t>1</w:t>
+      </w:r>
+      <w:r>
+        <w:rPr>
+          <w:lang w:val="pt-PT"/>
+        </w:rPr>
+        <w:t>7</w:t>
+      </w:r>
+    </w:p>
+    <w:p>
+      <w:pPr>
+        <w:rPr>
+          <w:b/>
+          <w:bCs/>
+          <w:lang w:val="pt-PT"/>
+        </w:rPr>
+      </w:pPr>
+    </w:p>
+    <w:p>
+      <w:pPr>
+        <w:pStyle w:val="PargrafodaLista"/>
+        <w:numPr>
+          <w:ilvl w:val="0"/>
+          <w:numId w:val="36"/>
+        </w:numPr>
+        <w:rPr>
+          <w:b/>
+          <w:bCs/>
+          <w:lang w:val="pt-PT"/>
+        </w:rPr>
+      </w:pPr>
+      <w:r>
+        <w:rPr>
+          <w:b/>
+          <w:bCs/>
+          <w:lang w:val="pt-PT"/>
+        </w:rPr>
+        <w:t>Central de programação</w:t>
+      </w:r>
+      <w:r>
+        <w:rPr>
+          <w:b/>
+          <w:bCs/>
+          <w:lang w:val="pt-PT"/>
+        </w:rPr>
+        <w:t xml:space="preserve"> </w:t>
+      </w:r>
+      <w:r>
+        <w:rPr>
+          <w:b/>
+          <w:bCs/>
+          <w:lang w:val="pt-PT"/>
+        </w:rPr>
+        <w:t>–</w:t>
+      </w:r>
+      <w:r>
+        <w:rPr>
+          <w:b/>
+          <w:bCs/>
+          <w:lang w:val="pt-PT"/>
+        </w:rPr>
+        <w:t xml:space="preserve"> </w:t>
+      </w:r>
+      <w:r>
+        <w:rPr>
+          <w:lang w:val="pt-PT"/>
+        </w:rPr>
+        <w:t xml:space="preserve">O estudante deve criar </w:t>
+      </w:r>
+      <w:r>
+        <w:rPr>
+          <w:lang w:val="pt-PT"/>
+        </w:rPr>
+        <w:t>protocolo de comunicação que permite o controlo do estado e luminosidade de leds e informação de um display.</w:t>
+      </w:r>
+      <w:r>
+        <w:rPr>
+          <w:lang w:val="pt-PT"/>
+        </w:rPr>
+        <w:t xml:space="preserve"> Esta informação deverá ser controlada através de uma comunicação por fios - (A) RS232 ou (B) CAN - sem fios ( (C) BLE)</w:t>
+      </w:r>
+    </w:p>
+    <w:p>
+      <w:pPr>
+        <w:pStyle w:val="PargrafodaLista"/>
+        <w:ind w:left="928"/>
+        <w:rPr>
+          <w:b/>
+          <w:bCs/>
+          <w:lang w:val="pt-PT"/>
+        </w:rPr>
+      </w:pPr>
+    </w:p>
+    <w:p>
+      <w:pPr>
+        <w:pStyle w:val="PargrafodaLista"/>
+        <w:ind w:left="928"/>
+        <w:rPr>
+          <w:lang w:val="pt-PT"/>
+        </w:rPr>
+      </w:pPr>
+      <w:r>
+        <w:rPr>
+          <w:b/>
+          <w:bCs/>
+          <w:lang w:val="pt-PT"/>
+        </w:rPr>
+        <w:t xml:space="preserve">Tecnologias: </w:t>
+      </w:r>
+      <w:r>
+        <w:rPr>
+          <w:lang w:val="pt-PT"/>
+        </w:rPr>
+        <w:t>(Sensores + Comunicação wireless</w:t>
+      </w:r>
+      <w:r>
+        <w:rPr>
+          <w:lang w:val="pt-PT"/>
+        </w:rPr>
+        <w:t>: A ou B</w:t>
+      </w:r>
+      <w:r>
+        <w:rPr>
+          <w:lang w:val="pt-PT"/>
+        </w:rPr>
+        <w:t>)</w:t>
+      </w:r>
+    </w:p>
+    <w:p>
+      <w:pPr>
+        <w:pStyle w:val="PargrafodaLista"/>
+        <w:ind w:left="928"/>
+        <w:rPr>
+          <w:lang w:val="pt-PT"/>
+        </w:rPr>
+      </w:pPr>
+      <w:r>
+        <w:rPr>
+          <w:b/>
+          <w:bCs/>
+          <w:lang w:val="pt-PT"/>
+        </w:rPr>
+        <w:t xml:space="preserve">Nota máxima: </w:t>
+      </w:r>
+      <w:r>
+        <w:rPr>
+          <w:lang w:val="pt-PT"/>
+        </w:rPr>
+        <w:t>17</w:t>
+      </w:r>
+    </w:p>
+    <w:p>
+      <w:pPr>
+        <w:pStyle w:val="PargrafodaLista"/>
+        <w:ind w:left="928"/>
+        <w:rPr>
+          <w:b/>
+          <w:bCs/>
+          <w:lang w:val="pt-PT"/>
+        </w:rPr>
+      </w:pPr>
+    </w:p>
+    <w:p>
+      <w:pPr>
+        <w:rPr>
+          <w:b/>
+          <w:bCs/>
+          <w:lang w:val="pt-PT"/>
+        </w:rPr>
+      </w:pPr>
+    </w:p>
+    <w:p>
+      <w:pPr>
+        <w:pStyle w:val="PargrafodaLista"/>
+        <w:ind w:left="928"/>
+        <w:rPr>
+          <w:b/>
+          <w:bCs/>
+          <w:lang w:val="pt-PT"/>
+        </w:rPr>
+      </w:pPr>
+    </w:p>
+    <w:p>
+      <w:pPr>
+        <w:pStyle w:val="PargrafodaLista"/>
+        <w:ind w:left="928"/>
+        <w:rPr>
+          <w:lang w:val="pt-PT"/>
+        </w:rPr>
+      </w:pPr>
+      <w:r>
+        <w:rPr>
+          <w:b/>
+          <w:bCs/>
+          <w:lang w:val="pt-PT"/>
+        </w:rPr>
+        <w:lastRenderedPageBreak/>
+        <w:t xml:space="preserve">Tecnologias: </w:t>
+      </w:r>
+      <w:r>
+        <w:rPr>
+          <w:lang w:val="pt-PT"/>
+        </w:rPr>
+        <w:t>(Sensores + Comunicação wireless)</w:t>
+      </w:r>
+    </w:p>
+    <w:p>
+      <w:pPr>
+        <w:pStyle w:val="PargrafodaLista"/>
+        <w:ind w:left="928"/>
+        <w:rPr>
+          <w:lang w:val="pt-PT"/>
+        </w:rPr>
+      </w:pPr>
+      <w:r>
+        <w:rPr>
+          <w:b/>
+          <w:bCs/>
+          <w:lang w:val="pt-PT"/>
+        </w:rPr>
+        <w:t xml:space="preserve">Nota máxima: </w:t>
+      </w:r>
+      <w:r>
+        <w:rPr>
+          <w:lang w:val="pt-PT"/>
+        </w:rPr>
+        <w:t>1</w:t>
+      </w:r>
+      <w:r>
+        <w:rPr>
+          <w:lang w:val="pt-PT"/>
+        </w:rPr>
+        <w:t>8</w:t>
+      </w:r>
+    </w:p>
+    <w:p>
+      <w:pPr>
+        <w:pStyle w:val="PargrafodaLista"/>
+        <w:ind w:left="928"/>
+        <w:rPr>
+          <w:lang w:val="pt-PT"/>
+        </w:rPr>
+      </w:pPr>
+    </w:p>
+    <w:p>
+      <w:pPr>
+        <w:pStyle w:val="PargrafodaLista"/>
+        <w:ind w:left="928"/>
+        <w:rPr>
+          <w:lang w:val="pt-PT"/>
+        </w:rPr>
+      </w:pPr>
+    </w:p>
+    <w:p>
+      <w:pPr>
+        <w:rPr>
+          <w:lang w:val="pt-PT"/>
+        </w:rPr>
+      </w:pPr>
+      <w:r>
+        <w:rPr>
+          <w:b/>
+          <w:bCs/>
+          <w:lang w:val="pt-PT"/>
+        </w:rPr>
+        <w:t>Nota</w:t>
+      </w:r>
+      <w:r>
+        <w:rPr>
+          <w:b/>
+          <w:bCs/>
+          <w:lang w:val="pt-PT"/>
+        </w:rPr>
+        <w:t>s</w:t>
+      </w:r>
+      <w:r>
+        <w:rPr>
+          <w:b/>
+          <w:bCs/>
+          <w:lang w:val="pt-PT"/>
+        </w:rPr>
+        <w:t>:</w:t>
+      </w:r>
+      <w:r>
+        <w:rPr>
+          <w:lang w:val="pt-PT"/>
+        </w:rPr>
+        <w:t xml:space="preserve"> </w:t>
+      </w:r>
+    </w:p>
+    <w:p>
+      <w:pPr>
+        <w:pStyle w:val="PargrafodaLista"/>
+        <w:numPr>
+          <w:ilvl w:val="0"/>
+          <w:numId w:val="37"/>
+        </w:numPr>
+        <w:rPr>
+          <w:lang w:val="pt-PT"/>
+        </w:rPr>
+      </w:pPr>
+      <w:r>
+        <w:rPr>
+          <w:lang w:val="pt-PT"/>
+        </w:rPr>
+        <w:t xml:space="preserve">Todos os trabalhos têm um teto máximo definido. </w:t>
+      </w:r>
+    </w:p>
+    <w:p>
+      <w:pPr>
+        <w:pStyle w:val="PargrafodaLista"/>
+        <w:numPr>
+          <w:ilvl w:val="0"/>
+          <w:numId w:val="37"/>
+        </w:numPr>
+        <w:rPr>
+          <w:lang w:val="pt-PT"/>
+        </w:rPr>
+      </w:pPr>
+      <w:r>
+        <w:rPr>
+          <w:lang w:val="pt-PT"/>
+        </w:rPr>
+        <w:t>Todavia, o aluno pode chegar à nota máxima de 20 valores caso adicione novas funcionalidades ou demonstre brio e perfeição na execução das tarefas propostas.</w:t>
+      </w:r>
+    </w:p>
+    <w:p>
+      <w:pPr>
+        <w:pStyle w:val="PargrafodaLista"/>
+        <w:numPr>
+          <w:ilvl w:val="0"/>
+          <w:numId w:val="37"/>
+        </w:numPr>
+        <w:rPr>
+          <w:lang w:val="pt-PT"/>
+        </w:rPr>
+      </w:pPr>
+      <w:r>
+        <w:rPr>
+          <w:lang w:val="pt-PT"/>
+        </w:rPr>
+        <w:t>O planeamento do projeto, a estruturação do código e robustez das funcionalidades irão ser avaliadas.</w:t>
+      </w:r>
+    </w:p>
+    <w:p>
+      <w:pPr>
+        <w:rPr>
+          <w:b/>
+          <w:bCs/>
+          <w:lang w:val="pt-PT"/>
+        </w:rPr>
+      </w:pPr>
     </w:p>
     <w:p>
       <w:pPr>
@@ -1662,6 +2344,119 @@
     </w:lvl>
   </w:abstractNum>
   <w:abstractNum w:abstractNumId="11" w15:restartNumberingAfterBreak="0">
+    <w:nsid w:val="2EBB7CA8"/>
+    <w:multiLevelType w:val="hybridMultilevel"/>
+    <w:tmpl w:val="37B4519E"/>
+    <w:lvl w:ilvl="0" w:tplc="04090001">
+      <w:start w:val="1"/>
+      <w:numFmt w:val="bullet"/>
+      <w:lvlText w:val=""/>
+      <w:lvlJc w:val="left"/>
+      <w:pPr>
+        <w:ind w:left="720" w:hanging="360"/>
+      </w:pPr>
+      <w:rPr>
+        <w:rFonts w:ascii="Symbol" w:hAnsi="Symbol" w:hint="default"/>
+      </w:rPr>
+    </w:lvl>
+    <w:lvl w:ilvl="1" w:tplc="04090003" w:tentative="1">
+      <w:start w:val="1"/>
+      <w:numFmt w:val="bullet"/>
+      <w:lvlText w:val="o"/>
+      <w:lvlJc w:val="left"/>
+      <w:pPr>
+        <w:ind w:left="1440" w:hanging="360"/>
+      </w:pPr>
+      <w:rPr>
+        <w:rFonts w:ascii="Courier New" w:hAnsi="Courier New" w:cs="Courier New" w:hint="default"/>
+      </w:rPr>
+    </w:lvl>
+    <w:lvl w:ilvl="2" w:tplc="04090005" w:tentative="1">
+      <w:start w:val="1"/>
+      <w:numFmt w:val="bullet"/>
+      <w:lvlText w:val=""/>
+      <w:lvlJc w:val="left"/>
+      <w:pPr>
+        <w:ind w:left="2160" w:hanging="360"/>
+      </w:pPr>
+      <w:rPr>
+        <w:rFonts w:ascii="Wingdings" w:hAnsi="Wingdings" w:hint="default"/>
+      </w:rPr>
+    </w:lvl>
+    <w:lvl w:ilvl="3" w:tplc="04090001" w:tentative="1">
+      <w:start w:val="1"/>
+      <w:numFmt w:val="bullet"/>
+      <w:lvlText w:val=""/>
+      <w:lvlJc w:val="left"/>
+      <w:pPr>
+        <w:ind w:left="2880" w:hanging="360"/>
+      </w:pPr>
+      <w:rPr>
+        <w:rFonts w:ascii="Symbol" w:hAnsi="Symbol" w:hint="default"/>
+      </w:rPr>
+    </w:lvl>
+    <w:lvl w:ilvl="4" w:tplc="04090003" w:tentative="1">
+      <w:start w:val="1"/>
+      <w:numFmt w:val="bullet"/>
+      <w:lvlText w:val="o"/>
+      <w:lvlJc w:val="left"/>
+      <w:pPr>
+        <w:ind w:left="3600" w:hanging="360"/>
+      </w:pPr>
+      <w:rPr>
+        <w:rFonts w:ascii="Courier New" w:hAnsi="Courier New" w:cs="Courier New" w:hint="default"/>
+      </w:rPr>
+    </w:lvl>
+    <w:lvl w:ilvl="5" w:tplc="04090005" w:tentative="1">
+      <w:start w:val="1"/>
+      <w:numFmt w:val="bullet"/>
+      <w:lvlText w:val=""/>
+      <w:lvlJc w:val="left"/>
+      <w:pPr>
+        <w:ind w:left="4320" w:hanging="360"/>
+      </w:pPr>
+      <w:rPr>
+        <w:rFonts w:ascii="Wingdings" w:hAnsi="Wingdings" w:hint="default"/>
+      </w:rPr>
+    </w:lvl>
+    <w:lvl w:ilvl="6" w:tplc="04090001" w:tentative="1">
+      <w:start w:val="1"/>
+      <w:numFmt w:val="bullet"/>
+      <w:lvlText w:val=""/>
+      <w:lvlJc w:val="left"/>
+      <w:pPr>
+        <w:ind w:left="5040" w:hanging="360"/>
+      </w:pPr>
+      <w:rPr>
+        <w:rFonts w:ascii="Symbol" w:hAnsi="Symbol" w:hint="default"/>
+      </w:rPr>
+    </w:lvl>
+    <w:lvl w:ilvl="7" w:tplc="04090003" w:tentative="1">
+      <w:start w:val="1"/>
+      <w:numFmt w:val="bullet"/>
+      <w:lvlText w:val="o"/>
+      <w:lvlJc w:val="left"/>
+      <w:pPr>
+        <w:ind w:left="5760" w:hanging="360"/>
+      </w:pPr>
+      <w:rPr>
+        <w:rFonts w:ascii="Courier New" w:hAnsi="Courier New" w:cs="Courier New" w:hint="default"/>
+      </w:rPr>
+    </w:lvl>
+    <w:lvl w:ilvl="8" w:tplc="04090005" w:tentative="1">
+      <w:start w:val="1"/>
+      <w:numFmt w:val="bullet"/>
+      <w:lvlText w:val=""/>
+      <w:lvlJc w:val="left"/>
+      <w:pPr>
+        <w:ind w:left="6480" w:hanging="360"/>
+      </w:pPr>
+      <w:rPr>
+        <w:rFonts w:ascii="Wingdings" w:hAnsi="Wingdings" w:hint="default"/>
+      </w:rPr>
+    </w:lvl>
+  </w:abstractNum>
+  <w:abstractNum w:abstractNumId="12" w15:restartNumberingAfterBreak="0">
     <w:nsid w:val="352E7420"/>
     <w:multiLevelType w:val="hybridMultilevel"/>
     <w:tmpl w:val="66960EFE"/>
@@ -1750,7 +2545,7 @@
       </w:pPr>
     </w:lvl>
   </w:abstractNum>
-  <w:abstractNum w:abstractNumId="12" w15:restartNumberingAfterBreak="0">
+  <w:abstractNum w:abstractNumId="13" w15:restartNumberingAfterBreak="0">
     <w:nsid w:val="419B144B"/>
     <w:multiLevelType w:val="hybridMultilevel"/>
     <w:tmpl w:val="CADE54CE"/>
@@ -1836,7 +2631,7 @@
       </w:pPr>
     </w:lvl>
   </w:abstractNum>
-  <w:abstractNum w:abstractNumId="13" w15:restartNumberingAfterBreak="0">
+  <w:abstractNum w:abstractNumId="14" w15:restartNumberingAfterBreak="0">
     <w:nsid w:val="44E97072"/>
     <w:multiLevelType w:val="hybridMultilevel"/>
     <w:tmpl w:val="1BC4A8E4"/>
@@ -1922,7 +2717,7 @@
       </w:pPr>
     </w:lvl>
   </w:abstractNum>
-  <w:abstractNum w:abstractNumId="14" w15:restartNumberingAfterBreak="0">
+  <w:abstractNum w:abstractNumId="15" w15:restartNumberingAfterBreak="0">
     <w:nsid w:val="475F5A27"/>
     <w:multiLevelType w:val="multilevel"/>
     <w:tmpl w:val="C51679B0"/>
@@ -2019,7 +2814,7 @@
       </w:pPr>
     </w:lvl>
   </w:abstractNum>
-  <w:abstractNum w:abstractNumId="15" w15:restartNumberingAfterBreak="0">
+  <w:abstractNum w:abstractNumId="16" w15:restartNumberingAfterBreak="0">
     <w:nsid w:val="509C3104"/>
     <w:multiLevelType w:val="hybridMultilevel"/>
     <w:tmpl w:val="FFB689E6"/>
@@ -2108,7 +2903,7 @@
       </w:pPr>
     </w:lvl>
   </w:abstractNum>
-  <w:abstractNum w:abstractNumId="16" w15:restartNumberingAfterBreak="0">
+  <w:abstractNum w:abstractNumId="17" w15:restartNumberingAfterBreak="0">
     <w:nsid w:val="5BAA5C53"/>
     <w:multiLevelType w:val="hybridMultilevel"/>
     <w:tmpl w:val="CADE54CE"/>
@@ -2194,7 +2989,7 @@
       </w:pPr>
     </w:lvl>
   </w:abstractNum>
-  <w:abstractNum w:abstractNumId="17" w15:restartNumberingAfterBreak="0">
+  <w:abstractNum w:abstractNumId="18" w15:restartNumberingAfterBreak="0">
     <w:nsid w:val="5CAD29E7"/>
     <w:multiLevelType w:val="hybridMultilevel"/>
     <w:tmpl w:val="13F02390"/>
@@ -2307,7 +3102,7 @@
       </w:rPr>
     </w:lvl>
   </w:abstractNum>
-  <w:abstractNum w:abstractNumId="18" w15:restartNumberingAfterBreak="0">
+  <w:abstractNum w:abstractNumId="19" w15:restartNumberingAfterBreak="0">
     <w:nsid w:val="764A3976"/>
     <w:multiLevelType w:val="hybridMultilevel"/>
     <w:tmpl w:val="C23AACBE"/>
@@ -2426,52 +3221,52 @@
     <w:abstractNumId w:val="0"/>
   </w:num>
   <w:num w:numId="10">
+    <w:abstractNumId w:val="15"/>
+  </w:num>
+  <w:num w:numId="11">
+    <w:abstractNumId w:val="15"/>
+  </w:num>
+  <w:num w:numId="12">
+    <w:abstractNumId w:val="15"/>
+  </w:num>
+  <w:num w:numId="13">
+    <w:abstractNumId w:val="15"/>
+  </w:num>
+  <w:num w:numId="14">
+    <w:abstractNumId w:val="15"/>
+  </w:num>
+  <w:num w:numId="15">
+    <w:abstractNumId w:val="15"/>
+  </w:num>
+  <w:num w:numId="16">
+    <w:abstractNumId w:val="15"/>
+  </w:num>
+  <w:num w:numId="17">
+    <w:abstractNumId w:val="15"/>
+  </w:num>
+  <w:num w:numId="18">
+    <w:abstractNumId w:val="15"/>
+  </w:num>
+  <w:num w:numId="19">
+    <w:abstractNumId w:val="15"/>
+  </w:num>
+  <w:num w:numId="20">
     <w:abstractNumId w:val="14"/>
   </w:num>
-  <w:num w:numId="11">
-    <w:abstractNumId w:val="14"/>
-  </w:num>
-  <w:num w:numId="12">
-    <w:abstractNumId w:val="14"/>
-  </w:num>
-  <w:num w:numId="13">
-    <w:abstractNumId w:val="14"/>
-  </w:num>
-  <w:num w:numId="14">
-    <w:abstractNumId w:val="14"/>
-  </w:num>
-  <w:num w:numId="15">
-    <w:abstractNumId w:val="14"/>
-  </w:num>
-  <w:num w:numId="16">
-    <w:abstractNumId w:val="14"/>
-  </w:num>
-  <w:num w:numId="17">
-    <w:abstractNumId w:val="14"/>
-  </w:num>
-  <w:num w:numId="18">
-    <w:abstractNumId w:val="14"/>
-  </w:num>
-  <w:num w:numId="19">
-    <w:abstractNumId w:val="14"/>
-  </w:num>
-  <w:num w:numId="20">
-    <w:abstractNumId w:val="13"/>
-  </w:num>
   <w:num w:numId="21">
-    <w:abstractNumId w:val="16"/>
+    <w:abstractNumId w:val="17"/>
   </w:num>
   <w:num w:numId="22">
-    <w:abstractNumId w:val="12"/>
+    <w:abstractNumId w:val="13"/>
   </w:num>
   <w:num w:numId="23">
     <w:abstractNumId w:val="1"/>
   </w:num>
   <w:num w:numId="24">
-    <w:abstractNumId w:val="15"/>
+    <w:abstractNumId w:val="16"/>
   </w:num>
   <w:num w:numId="25">
-    <w:abstractNumId w:val="11"/>
+    <w:abstractNumId w:val="12"/>
   </w:num>
   <w:num w:numId="26">
     <w:abstractNumId w:val="10"/>
@@ -2498,13 +3293,16 @@
     <w:abstractNumId w:val="2"/>
   </w:num>
   <w:num w:numId="34">
-    <w:abstractNumId w:val="17"/>
+    <w:abstractNumId w:val="18"/>
   </w:num>
   <w:num w:numId="35">
     <w:abstractNumId w:val="4"/>
   </w:num>
   <w:num w:numId="36">
-    <w:abstractNumId w:val="18"/>
+    <w:abstractNumId w:val="19"/>
+  </w:num>
+  <w:num w:numId="37">
+    <w:abstractNumId w:val="11"/>
   </w:num>
 </w:numbering>
 </file>

</xml_diff>